<commit_message>
update elapsed time per iteration
</commit_message>
<xml_diff>
--- a/MANUAL GUIDELINE_V2.1.docx
+++ b/MANUAL GUIDELINE_V2.1.docx
@@ -5011,6 +5011,13 @@
           <w:rFonts w:ascii="Times New Roman" w:hAnsi="Times New Roman" w:cs="Times New Roman"/>
           <w:lang w:val="en-US"/>
         </w:rPr>
+        <w:t xml:space="preserve"> for this purpose</w:t>
+      </w:r>
+      <w:r>
+        <w:rPr>
+          <w:rFonts w:ascii="Times New Roman" w:hAnsi="Times New Roman" w:cs="Times New Roman"/>
+          <w:lang w:val="en-US"/>
+        </w:rPr>
         <w:t>. D</w:t>
       </w:r>
       <w:r>
@@ -5123,7 +5130,21 @@
           <w:rFonts w:ascii="Times New Roman" w:hAnsi="Times New Roman" w:cs="Times New Roman"/>
           <w:lang w:val="en-US"/>
         </w:rPr>
-        <w:t>When the setting has been fixed, it can be executed as follows,</w:t>
+        <w:t xml:space="preserve">When the setting has been </w:t>
+      </w:r>
+      <w:r>
+        <w:rPr>
+          <w:rFonts w:ascii="Times New Roman" w:hAnsi="Times New Roman" w:cs="Times New Roman"/>
+          <w:lang w:val="en-US"/>
+        </w:rPr>
+        <w:t>defined</w:t>
+      </w:r>
+      <w:r>
+        <w:rPr>
+          <w:rFonts w:ascii="Times New Roman" w:hAnsi="Times New Roman" w:cs="Times New Roman"/>
+          <w:lang w:val="en-US"/>
+        </w:rPr>
+        <w:t>, it can be executed as follows,</w:t>
       </w:r>
     </w:p>
     <w:p>
@@ -5247,14 +5268,14 @@
           <w:rFonts w:ascii="Times New Roman" w:hAnsi="Times New Roman" w:cs="Times New Roman"/>
           <w:lang w:val="en-US"/>
         </w:rPr>
-        <w:t xml:space="preserve"> currently</w:t>
-      </w:r>
-      <w:r>
-        <w:rPr>
-          <w:rFonts w:ascii="Times New Roman" w:hAnsi="Times New Roman" w:cs="Times New Roman"/>
-          <w:lang w:val="en-US"/>
-        </w:rPr>
-        <w:t xml:space="preserve"> set to 8 for </w:t>
+        <w:t xml:space="preserve"> </w:t>
+      </w:r>
+      <w:r>
+        <w:rPr>
+          <w:rFonts w:ascii="Times New Roman" w:hAnsi="Times New Roman" w:cs="Times New Roman"/>
+          <w:lang w:val="en-US"/>
+        </w:rPr>
+        <w:t xml:space="preserve">set to 8 for </w:t>
       </w:r>
       <w:r>
         <w:rPr>
@@ -5456,7 +5477,7 @@
           <w:rFonts w:ascii="Times New Roman" w:hAnsi="Times New Roman" w:cs="Times New Roman"/>
           <w:lang w:val="en-US"/>
         </w:rPr>
-        <w:t>5</w:t>
+        <w:t>6</w:t>
       </w:r>
       <w:r>
         <w:rPr>
@@ -7290,7 +7311,21 @@
           <w:rFonts w:ascii="Times New Roman" w:hAnsi="Times New Roman" w:cs="Times New Roman"/>
           <w:lang w:val="en-US"/>
         </w:rPr>
-        <w:t xml:space="preserve"> must be calculated. Those factors makes one iteration needs 3 minutes more or less</w:t>
+        <w:t xml:space="preserve"> must be calculated. Those factors makes one iteration needs </w:t>
+      </w:r>
+      <w:r>
+        <w:rPr>
+          <w:rFonts w:ascii="Times New Roman" w:hAnsi="Times New Roman" w:cs="Times New Roman"/>
+          <w:lang w:val="en-US"/>
+        </w:rPr>
+        <w:t>2.5</w:t>
+      </w:r>
+      <w:r>
+        <w:rPr>
+          <w:rFonts w:ascii="Times New Roman" w:hAnsi="Times New Roman" w:cs="Times New Roman"/>
+          <w:lang w:val="en-US"/>
+        </w:rPr>
+        <w:t xml:space="preserve"> minutes more or less</w:t>
       </w:r>
       <w:r>
         <w:rPr>
@@ -7318,13 +7353,6 @@
           <w:rFonts w:ascii="Times New Roman" w:hAnsi="Times New Roman" w:cs="Times New Roman"/>
           <w:lang w:val="en-US"/>
         </w:rPr>
-        <w:t xml:space="preserve"> maximum</w:t>
-      </w:r>
-      <w:r>
-        <w:rPr>
-          <w:rFonts w:ascii="Times New Roman" w:hAnsi="Times New Roman" w:cs="Times New Roman"/>
-          <w:lang w:val="en-US"/>
-        </w:rPr>
         <w:t xml:space="preserve"> </w:t>
       </w:r>
       <w:r>
@@ -7332,6 +7360,55 @@
           <w:rFonts w:ascii="Times New Roman" w:hAnsi="Times New Roman" w:cs="Times New Roman"/>
           <w:lang w:val="en-US"/>
         </w:rPr>
+        <w:t>6</w:t>
+      </w:r>
+      <w:r>
+        <w:rPr>
+          <w:rFonts w:ascii="Times New Roman" w:hAnsi="Times New Roman" w:cs="Times New Roman"/>
+          <w:lang w:val="en-US"/>
+        </w:rPr>
+        <w:t xml:space="preserve"> iteration</w:t>
+      </w:r>
+      <w:r>
+        <w:rPr>
+          <w:rFonts w:ascii="Times New Roman" w:hAnsi="Times New Roman" w:cs="Times New Roman"/>
+          <w:lang w:val="en-US"/>
+        </w:rPr>
+        <w:t>s</w:t>
+      </w:r>
+      <w:r>
+        <w:rPr>
+          <w:rFonts w:ascii="Times New Roman" w:hAnsi="Times New Roman" w:cs="Times New Roman"/>
+          <w:lang w:val="en-US"/>
+        </w:rPr>
+        <w:t xml:space="preserve">, </w:t>
+      </w:r>
+      <w:r>
+        <w:rPr>
+          <w:rFonts w:ascii="Times New Roman" w:hAnsi="Times New Roman" w:cs="Times New Roman"/>
+          <w:lang w:val="en-US"/>
+        </w:rPr>
+        <w:t>ca.</w:t>
+      </w:r>
+      <w:r>
+        <w:rPr>
+          <w:rFonts w:ascii="Times New Roman" w:hAnsi="Times New Roman" w:cs="Times New Roman"/>
+          <w:lang w:val="en-US"/>
+        </w:rPr>
+        <w:t xml:space="preserve"> </w:t>
+      </w:r>
+      <w:r>
+        <w:rPr>
+          <w:rFonts w:ascii="Times New Roman" w:hAnsi="Times New Roman" w:cs="Times New Roman"/>
+          <w:lang w:val="en-US"/>
+        </w:rPr>
+        <w:t>1</w:t>
+      </w:r>
+      <w:r>
+        <w:rPr>
+          <w:rFonts w:ascii="Times New Roman" w:hAnsi="Times New Roman" w:cs="Times New Roman"/>
+          <w:lang w:val="en-US"/>
+        </w:rPr>
         <w:t>5</w:t>
       </w:r>
       <w:r>
@@ -7339,28 +7416,14 @@
           <w:rFonts w:ascii="Times New Roman" w:hAnsi="Times New Roman" w:cs="Times New Roman"/>
           <w:lang w:val="en-US"/>
         </w:rPr>
-        <w:t xml:space="preserve"> iteration</w:t>
-      </w:r>
-      <w:r>
-        <w:rPr>
-          <w:rFonts w:ascii="Times New Roman" w:hAnsi="Times New Roman" w:cs="Times New Roman"/>
-          <w:lang w:val="en-US"/>
-        </w:rPr>
-        <w:t>s</w:t>
-      </w:r>
-      <w:r>
-        <w:rPr>
-          <w:rFonts w:ascii="Times New Roman" w:hAnsi="Times New Roman" w:cs="Times New Roman"/>
-          <w:lang w:val="en-US"/>
-        </w:rPr>
-        <w:t xml:space="preserve">, </w:t>
-      </w:r>
-      <w:r>
-        <w:rPr>
-          <w:rFonts w:ascii="Times New Roman" w:hAnsi="Times New Roman" w:cs="Times New Roman"/>
-          <w:lang w:val="en-US"/>
-        </w:rPr>
-        <w:t>ca.</w:t>
+        <w:t xml:space="preserve"> minute</w:t>
+      </w:r>
+      <w:r>
+        <w:rPr>
+          <w:rFonts w:ascii="Times New Roman" w:hAnsi="Times New Roman" w:cs="Times New Roman"/>
+          <w:lang w:val="en-US"/>
+        </w:rPr>
+        <w:t>s (maximum)</w:t>
       </w:r>
       <w:r>
         <w:rPr>
@@ -7368,27 +7431,6 @@
           <w:lang w:val="en-US"/>
         </w:rPr>
         <w:t xml:space="preserve"> </w:t>
-      </w:r>
-      <w:r>
-        <w:rPr>
-          <w:rFonts w:ascii="Times New Roman" w:hAnsi="Times New Roman" w:cs="Times New Roman"/>
-          <w:lang w:val="en-US"/>
-        </w:rPr>
-        <w:t>1</w:t>
-      </w:r>
-      <w:r>
-        <w:rPr>
-          <w:rFonts w:ascii="Times New Roman" w:hAnsi="Times New Roman" w:cs="Times New Roman"/>
-          <w:lang w:val="en-US"/>
-        </w:rPr>
-        <w:t>5</w:t>
-      </w:r>
-      <w:r>
-        <w:rPr>
-          <w:rFonts w:ascii="Times New Roman" w:hAnsi="Times New Roman" w:cs="Times New Roman"/>
-          <w:lang w:val="en-US"/>
-        </w:rPr>
-        <w:t xml:space="preserve"> minutes </w:t>
       </w:r>
       <w:r>
         <w:rPr>
@@ -7842,14 +7884,25 @@
       <w:r>
         <w:rPr>
           <w:rFonts w:ascii="Times New Roman" w:hAnsi="Times New Roman" w:cs="Times New Roman"/>
-          <w:lang w:val="en-US"/>
-        </w:rPr>
-        <w:t xml:space="preserve">tau = 4 and </w:t>
+          <w:i/>
+          <w:iCs/>
+          <w:lang w:val="en-US"/>
+        </w:rPr>
+        <w:t>tau</w:t>
+      </w:r>
+      <w:r>
+        <w:rPr>
+          <w:rFonts w:ascii="Times New Roman" w:hAnsi="Times New Roman" w:cs="Times New Roman"/>
+          <w:lang w:val="en-US"/>
+        </w:rPr>
+        <w:t xml:space="preserve"> = 4 and </w:t>
       </w:r>
       <w:proofErr w:type="spellStart"/>
       <w:r>
         <w:rPr>
           <w:rFonts w:ascii="Times New Roman" w:hAnsi="Times New Roman" w:cs="Times New Roman"/>
+          <w:i/>
+          <w:iCs/>
           <w:lang w:val="en-US"/>
         </w:rPr>
         <w:t>reff</w:t>
@@ -8027,9 +8080,18 @@
       <w:r>
         <w:rPr>
           <w:rFonts w:ascii="Times New Roman" w:hAnsi="Times New Roman" w:cs="Times New Roman"/>
-          <w:lang w:val="en-US"/>
-        </w:rPr>
-        <w:t>tau = 3.9</w:t>
+          <w:i/>
+          <w:iCs/>
+          <w:lang w:val="en-US"/>
+        </w:rPr>
+        <w:t>tau</w:t>
+      </w:r>
+      <w:r>
+        <w:rPr>
+          <w:rFonts w:ascii="Times New Roman" w:hAnsi="Times New Roman" w:cs="Times New Roman"/>
+          <w:lang w:val="en-US"/>
+        </w:rPr>
+        <w:t xml:space="preserve"> = 3.9</w:t>
       </w:r>
       <w:r>
         <w:rPr>
@@ -8049,6 +8111,8 @@
       <w:r>
         <w:rPr>
           <w:rFonts w:ascii="Times New Roman" w:hAnsi="Times New Roman" w:cs="Times New Roman"/>
+          <w:i/>
+          <w:iCs/>
           <w:lang w:val="en-US"/>
         </w:rPr>
         <w:t>reff</w:t>
@@ -8278,12 +8342,30 @@
           <w:rFonts w:ascii="Times New Roman" w:hAnsi="Times New Roman" w:cs="Times New Roman"/>
           <w:lang w:val="en-US"/>
         </w:rPr>
-        <w:t xml:space="preserve">): tau and </w:t>
+        <w:t xml:space="preserve">): </w:t>
+      </w:r>
+      <w:r>
+        <w:rPr>
+          <w:rFonts w:ascii="Times New Roman" w:hAnsi="Times New Roman" w:cs="Times New Roman"/>
+          <w:i/>
+          <w:iCs/>
+          <w:lang w:val="en-US"/>
+        </w:rPr>
+        <w:t>tau</w:t>
+      </w:r>
+      <w:r>
+        <w:rPr>
+          <w:rFonts w:ascii="Times New Roman" w:hAnsi="Times New Roman" w:cs="Times New Roman"/>
+          <w:lang w:val="en-US"/>
+        </w:rPr>
+        <w:t xml:space="preserve"> and </w:t>
       </w:r>
       <w:proofErr w:type="spellStart"/>
       <w:r>
         <w:rPr>
           <w:rFonts w:ascii="Times New Roman" w:hAnsi="Times New Roman" w:cs="Times New Roman"/>
+          <w:i/>
+          <w:iCs/>
           <w:lang w:val="en-US"/>
         </w:rPr>
         <w:t>reff</w:t>
@@ -8296,15 +8378,13 @@
         </w:rPr>
         <w:t>.</w:t>
       </w:r>
-    </w:p>
-    <w:p>
-      <w:pPr>
-        <w:jc w:val="both"/>
-        <w:rPr>
-          <w:rFonts w:ascii="Times New Roman" w:hAnsi="Times New Roman" w:cs="Times New Roman"/>
-          <w:lang w:val="en-US"/>
-        </w:rPr>
-      </w:pPr>
+      <w:r>
+        <w:rPr>
+          <w:rFonts w:ascii="Times New Roman" w:hAnsi="Times New Roman" w:cs="Times New Roman"/>
+          <w:lang w:val="en-US"/>
+        </w:rPr>
+        <w:t xml:space="preserve"> </w:t>
+      </w:r>
     </w:p>
     <w:p>
       <w:pPr>

</xml_diff>